<commit_message>
Separate LNW1 für Isa und Linus
</commit_message>
<xml_diff>
--- a/documents/Projektbeschrieb.docx
+++ b/documents/Projektbeschrieb.docx
@@ -497,6 +497,14 @@
     </w:p>
     <w:p>
       <w:pPr>
+        <w:tabs>
+          <w:tab w:val="left" w:pos="2835"/>
+        </w:tabs>
+        <w:spacing w:after="0"/>
+      </w:pPr>
+    </w:p>
+    <w:p>
+      <w:pPr>
         <w:pStyle w:val="Heading1"/>
       </w:pPr>
       <w:r>
@@ -657,20 +665,17 @@
         <w:t xml:space="preserve"> in meiner Nähe finden kann.</w:t>
       </w:r>
     </w:p>
-    <w:p>
-      <w:r>
-        <w:t>Zusatz: Statistik?</w:t>
-      </w:r>
-    </w:p>
-    <w:p>
-      <w:r>
-        <w:t>Aufgabenformulierung:</w:t>
-      </w:r>
-    </w:p>
     <w:p/>
     <w:p>
-      <w:r>
-        <w:t xml:space="preserve">Definition </w:t>
+      <w:pPr>
+        <w:pStyle w:val="Heading1"/>
+      </w:pPr>
+      <w:bookmarkStart w:id="0" w:name="_Hlk147760623"/>
+      <w:r>
+        <w:t>Aufgabenformulierung</w:t>
+      </w:r>
+      <w:r>
+        <w:t xml:space="preserve"> / Definition </w:t>
       </w:r>
       <w:proofErr w:type="spellStart"/>
       <w:r>
@@ -685,20 +690,297 @@
         <w:t>Done</w:t>
       </w:r>
       <w:proofErr w:type="spellEnd"/>
-    </w:p>
-    <w:p>
-      <w:r>
-        <w:t>Am 01.12.2023 ist die Webseite «</w:t>
-      </w:r>
-      <w:proofErr w:type="spellStart"/>
-      <w:r>
-        <w:t>CycleBuddy</w:t>
-      </w:r>
-      <w:proofErr w:type="spellEnd"/>
-      <w:r>
-        <w:t>» mit</w:t>
-      </w:r>
-    </w:p>
+      <w:r>
+        <w:t>:</w:t>
+      </w:r>
+    </w:p>
+    <w:p>
+      <w:pPr>
+        <w:pStyle w:val="Heading2"/>
+      </w:pPr>
+      <w:r>
+        <w:t>Aufgaben Isabelle:</w:t>
+      </w:r>
+    </w:p>
+    <w:bookmarkEnd w:id="0"/>
+    <w:p>
+      <w:r>
+        <w:t>Am Donnerstag, 12.10.2023 ist das Repository «</w:t>
+      </w:r>
+      <w:proofErr w:type="spellStart"/>
+      <w:r>
+        <w:t>cycle_buddy_app</w:t>
+      </w:r>
+      <w:proofErr w:type="spellEnd"/>
+      <w:r>
+        <w:t>», welches von TM Linus erstellt wurde, auf das von Isabelle verwendete Gerät geklont und fertig eingerichtet, damit die Vorgänge Push und Pull genutzt werden können.</w:t>
+      </w:r>
+    </w:p>
+    <w:p>
+      <w:r>
+        <w:t xml:space="preserve">Am </w:t>
+      </w:r>
+      <w:r>
+        <w:t xml:space="preserve">Donnerstag, </w:t>
+      </w:r>
+      <w:r>
+        <w:t xml:space="preserve">12.10.2023 sind die Programme </w:t>
+      </w:r>
+      <w:proofErr w:type="spellStart"/>
+      <w:r>
+        <w:t>PyCharm</w:t>
+      </w:r>
+      <w:proofErr w:type="spellEnd"/>
+      <w:r>
+        <w:t xml:space="preserve"> und MongoDB auf dem Laptop installiert und für das Projekt </w:t>
+      </w:r>
+      <w:r>
+        <w:t xml:space="preserve">entsprechend </w:t>
+      </w:r>
+      <w:r>
+        <w:t>eingerichtet.</w:t>
+      </w:r>
+      <w:r>
+        <w:t xml:space="preserve"> Somit sind Grundeinstellungen und Speicherorte angepasst, damit </w:t>
+      </w:r>
+      <w:proofErr w:type="spellStart"/>
+      <w:r>
+        <w:t>PyCharm</w:t>
+      </w:r>
+      <w:proofErr w:type="spellEnd"/>
+      <w:r>
+        <w:t xml:space="preserve"> sowohl auf MongoDB als auch auf das GitHub-Repository «</w:t>
+      </w:r>
+      <w:proofErr w:type="spellStart"/>
+      <w:r>
+        <w:t>cycle_buddy_app</w:t>
+      </w:r>
+      <w:proofErr w:type="spellEnd"/>
+      <w:r>
+        <w:t>» zugreifen kann.</w:t>
+      </w:r>
+    </w:p>
+    <w:p>
+      <w:r>
+        <w:t xml:space="preserve">Am </w:t>
+      </w:r>
+      <w:r>
+        <w:t>Donnerstag,</w:t>
+      </w:r>
+      <w:r>
+        <w:t xml:space="preserve"> </w:t>
+      </w:r>
+      <w:r>
+        <w:t>12.10.2023 hat TM Isabelle die Dokumentation aktualisiert und das entsprechende Word Dokument auf GitHub zur Verfügung gestellt.</w:t>
+      </w:r>
+    </w:p>
+    <w:p>
+      <w:r>
+        <w:lastRenderedPageBreak/>
+        <w:t xml:space="preserve">Am Donnerstag, 12.20.2023 hat TM Isabelle die Skizze der App erstellt. Zudem hat sie mindestens zwei mögliche Statistiken und eine </w:t>
+      </w:r>
+      <w:r>
+        <w:t>mögliche Erweiterung der App notiert. Diese Ideen müssen noch nicht genauer bearbeitet sein, sie sollen jedoch für die Besprechung mit TM Linus ausreichend ausformuliert sein.</w:t>
+      </w:r>
+    </w:p>
+    <w:p>
+      <w:r>
+        <w:t>Am Donnerstag, 12.10.2023</w:t>
+      </w:r>
+      <w:r>
+        <w:t xml:space="preserve"> hat TM Isabelle</w:t>
+      </w:r>
+      <w:r>
+        <w:t xml:space="preserve"> die Lernvideos und Folien der Schulwochen SW 02 «Internet </w:t>
+      </w:r>
+      <w:proofErr w:type="spellStart"/>
+      <w:r>
+        <w:t>communication</w:t>
+      </w:r>
+      <w:proofErr w:type="spellEnd"/>
+      <w:r>
+        <w:t>», SW 03 «</w:t>
+      </w:r>
+      <w:proofErr w:type="spellStart"/>
+      <w:r>
+        <w:t>Flask</w:t>
+      </w:r>
+      <w:proofErr w:type="spellEnd"/>
+      <w:r>
+        <w:t xml:space="preserve">», SW 04 «MongoDB» und SW 05 «HTML </w:t>
+      </w:r>
+      <w:proofErr w:type="spellStart"/>
+      <w:r>
+        <w:t>Introduction</w:t>
+      </w:r>
+      <w:proofErr w:type="spellEnd"/>
+      <w:r>
+        <w:t>» geschaut und bearbeitet.</w:t>
+      </w:r>
+    </w:p>
+    <w:p/>
+    <w:p/>
+    <w:p>
+      <w:pPr>
+        <w:pStyle w:val="Heading2"/>
+      </w:pPr>
+      <w:bookmarkStart w:id="1" w:name="_Hlk147760676"/>
+      <w:r>
+        <w:t>Aufgaben Linus:</w:t>
+      </w:r>
+    </w:p>
+    <w:p>
+      <w:r>
+        <w:t>Bis zum</w:t>
+      </w:r>
+      <w:r>
+        <w:t xml:space="preserve"> Dienstag, 10.10.2023 </w:t>
+      </w:r>
+      <w:r>
+        <w:t>erstellt</w:t>
+      </w:r>
+      <w:r>
+        <w:t xml:space="preserve"> TM Linus das Repositorium «</w:t>
+      </w:r>
+      <w:proofErr w:type="spellStart"/>
+      <w:r>
+        <w:t>cycle_buddy_app</w:t>
+      </w:r>
+      <w:proofErr w:type="spellEnd"/>
+      <w:r>
+        <w:t>» auf GitHub und</w:t>
+      </w:r>
+      <w:r>
+        <w:t xml:space="preserve"> fügt</w:t>
+      </w:r>
+      <w:r>
+        <w:t xml:space="preserve"> TM Isabelle </w:t>
+      </w:r>
+      <w:r>
+        <w:t>hinzu</w:t>
+      </w:r>
+      <w:r>
+        <w:t>. Innerhalb des Repositoriums werden die Ordner «</w:t>
+      </w:r>
+      <w:proofErr w:type="spellStart"/>
+      <w:r>
+        <w:t>documents</w:t>
+      </w:r>
+      <w:proofErr w:type="spellEnd"/>
+      <w:r>
+        <w:t>», «code» und «</w:t>
+      </w:r>
+      <w:proofErr w:type="spellStart"/>
+      <w:r>
+        <w:t>data</w:t>
+      </w:r>
+      <w:proofErr w:type="spellEnd"/>
+      <w:r>
+        <w:t>» erstellt, ebenso wird ein «</w:t>
+      </w:r>
+      <w:proofErr w:type="spellStart"/>
+      <w:r>
+        <w:t>gitignore</w:t>
+      </w:r>
+      <w:proofErr w:type="spellEnd"/>
+      <w:r>
+        <w:t xml:space="preserve">»-File generiert, in welchem Dokumente und Umgebungen genannt werden, welche nicht via GitHub geteilt werden dürfen. Sobald das Repositorium erstellt wurde, wird TM Isabelle per </w:t>
+      </w:r>
+      <w:proofErr w:type="spellStart"/>
+      <w:r>
+        <w:t>Whatsapp</w:t>
+      </w:r>
+      <w:proofErr w:type="spellEnd"/>
+      <w:r>
+        <w:t xml:space="preserve"> oder Mail informiert.</w:t>
+      </w:r>
+    </w:p>
+    <w:p>
+      <w:r>
+        <w:t>Am Donnerstag, 12.10.2023 hat TM Linus die Themen «</w:t>
+      </w:r>
+      <w:proofErr w:type="spellStart"/>
+      <w:r>
+        <w:t>Flask</w:t>
+      </w:r>
+      <w:proofErr w:type="spellEnd"/>
+      <w:r>
+        <w:t xml:space="preserve">» und «MongoDB» nach seinem Ermessen repetiert / aufgefrischt, dies durch das Schauen der </w:t>
+      </w:r>
+      <w:proofErr w:type="spellStart"/>
+      <w:r>
+        <w:t>Lenvideos</w:t>
+      </w:r>
+      <w:proofErr w:type="spellEnd"/>
+      <w:r>
+        <w:t xml:space="preserve"> auf </w:t>
+      </w:r>
+      <w:proofErr w:type="spellStart"/>
+      <w:r>
+        <w:t>Moodle</w:t>
+      </w:r>
+      <w:proofErr w:type="spellEnd"/>
+      <w:r>
+        <w:t xml:space="preserve"> oder </w:t>
+      </w:r>
+      <w:proofErr w:type="spellStart"/>
+      <w:r>
+        <w:t>Youtube</w:t>
+      </w:r>
+      <w:proofErr w:type="spellEnd"/>
+      <w:r>
+        <w:t xml:space="preserve"> oder auch durch das Nachlesen im Internet.</w:t>
+      </w:r>
+    </w:p>
+    <w:p>
+      <w:r>
+        <w:t xml:space="preserve">Am Donnerstag, 12.10.2023 hat TM Linus den Code, welcher für das Einlesen des </w:t>
+      </w:r>
+      <w:proofErr w:type="spellStart"/>
+      <w:r>
+        <w:t>Json</w:t>
+      </w:r>
+      <w:proofErr w:type="spellEnd"/>
+      <w:r>
+        <w:t xml:space="preserve">-Files in die Datenbank (hier MongoDB) benötigt wird, fertig codiert. Da das komplette File für die Datenbank zu gross ist, muss der Code eine Filterung nach den benötigten </w:t>
+      </w:r>
+      <w:proofErr w:type="spellStart"/>
+      <w:r>
+        <w:t>Amenities</w:t>
+      </w:r>
+      <w:proofErr w:type="spellEnd"/>
+      <w:r>
+        <w:t xml:space="preserve"> (in Liste vordefiniert) beinhalten.</w:t>
+      </w:r>
+    </w:p>
+    <w:p>
+      <w:r>
+        <w:t xml:space="preserve">Am Donnerstag, 12.10.2023 hat TM </w:t>
+      </w:r>
+      <w:r>
+        <w:t>Linus</w:t>
+      </w:r>
+      <w:r>
+        <w:t xml:space="preserve"> das anstehende </w:t>
+      </w:r>
+      <w:proofErr w:type="spellStart"/>
+      <w:r>
+        <w:t>Scrum</w:t>
+      </w:r>
+      <w:proofErr w:type="spellEnd"/>
+      <w:r>
+        <w:t xml:space="preserve"> Meeting vorbereitet, die Traktanden notiert und diese in der Dokumentation</w:t>
+      </w:r>
+      <w:r>
+        <w:t xml:space="preserve"> (Word-Dokument)</w:t>
+      </w:r>
+      <w:r>
+        <w:t xml:space="preserve"> via GitHub zur Verfügung gestellt.</w:t>
+      </w:r>
+    </w:p>
+    <w:bookmarkEnd w:id="1"/>
+    <w:p/>
+    <w:p/>
     <w:p>
       <w:pPr>
         <w:pStyle w:val="Heading1"/>
@@ -980,6 +1262,7 @@
         </w:numPr>
       </w:pPr>
       <w:r>
+        <w:lastRenderedPageBreak/>
         <w:t>Evtl. Route einbauen</w:t>
       </w:r>
     </w:p>
@@ -1965,6 +2248,28 @@
       <w:szCs w:val="32"/>
     </w:rPr>
   </w:style>
+  <w:style w:type="paragraph" w:styleId="Heading2">
+    <w:name w:val="heading 2"/>
+    <w:basedOn w:val="Normal"/>
+    <w:next w:val="Normal"/>
+    <w:link w:val="Heading2Char"/>
+    <w:uiPriority w:val="9"/>
+    <w:unhideWhenUsed/>
+    <w:qFormat/>
+    <w:rsid w:val="00DD0F29"/>
+    <w:pPr>
+      <w:keepNext/>
+      <w:keepLines/>
+      <w:spacing w:before="40" w:after="0"/>
+      <w:outlineLvl w:val="1"/>
+    </w:pPr>
+    <w:rPr>
+      <w:rFonts w:asciiTheme="majorHAnsi" w:eastAsiaTheme="majorEastAsia" w:hAnsiTheme="majorHAnsi" w:cstheme="majorBidi"/>
+      <w:color w:val="2F5496" w:themeColor="accent1" w:themeShade="BF"/>
+      <w:sz w:val="26"/>
+      <w:szCs w:val="26"/>
+    </w:rPr>
+  </w:style>
   <w:style w:type="character" w:default="1" w:styleId="DefaultParagraphFont">
     <w:name w:val="Default Paragraph Font"/>
     <w:uiPriority w:val="1"/>
@@ -2067,6 +2372,19 @@
       <w:color w:val="2F5496" w:themeColor="accent1" w:themeShade="BF"/>
       <w:sz w:val="32"/>
       <w:szCs w:val="32"/>
+    </w:rPr>
+  </w:style>
+  <w:style w:type="character" w:customStyle="1" w:styleId="Heading2Char">
+    <w:name w:val="Heading 2 Char"/>
+    <w:basedOn w:val="DefaultParagraphFont"/>
+    <w:link w:val="Heading2"/>
+    <w:uiPriority w:val="9"/>
+    <w:rsid w:val="00DD0F29"/>
+    <w:rPr>
+      <w:rFonts w:asciiTheme="majorHAnsi" w:eastAsiaTheme="majorEastAsia" w:hAnsiTheme="majorHAnsi" w:cstheme="majorBidi"/>
+      <w:color w:val="2F5496" w:themeColor="accent1" w:themeShade="BF"/>
+      <w:sz w:val="26"/>
+      <w:szCs w:val="26"/>
     </w:rPr>
   </w:style>
 </w:styles>

</xml_diff>